<commit_message>
Worked on documentation mainly
</commit_message>
<xml_diff>
--- a/Documentation/SCRUM/SPRINTS-Sep.docx
+++ b/Documentation/SCRUM/SPRINTS-Sep.docx
@@ -5,17 +5,169 @@
     <w:p>
       <w:pPr>
         <w:rPr>
-          <w:rFonts w:ascii="Times New Roman" w:eastAsia="Times New Roman" w:hAnsi="Times New Roman" w:cs="Times New Roman"/>
-          <w:lang w:val="en-US"/>
-        </w:rPr>
-      </w:pPr>
-      <w:r>
-        <w:rPr>
-          <w:rFonts w:ascii="Arial" w:eastAsia="Times New Roman" w:hAnsi="Arial" w:cs="Arial"/>
-          <w:color w:val="000000"/>
-          <w:sz w:val="22"/>
-          <w:szCs w:val="22"/>
-          <w:lang w:val="en-US"/>
+          <w:rFonts w:ascii="Arial" w:eastAsia="Times New Roman" w:hAnsi="Arial" w:cs="Arial"/>
+          <w:color w:val="000000"/>
+          <w:sz w:val="22"/>
+          <w:szCs w:val="22"/>
+          <w:lang w:val="en-US"/>
+        </w:rPr>
+      </w:pPr>
+      <w:r>
+        <w:rPr>
+          <w:rFonts w:ascii="Arial" w:eastAsia="Times New Roman" w:hAnsi="Arial" w:cs="Arial"/>
+          <w:noProof/>
+          <w:color w:val="000000"/>
+          <w:sz w:val="22"/>
+          <w:szCs w:val="22"/>
+          <w:lang w:val="en-US"/>
+        </w:rPr>
+        <w:drawing>
+          <wp:inline distT="0" distB="0" distL="0" distR="0" wp14:anchorId="4A0D9761" wp14:editId="7828296F">
+            <wp:extent cx="5486400" cy="3200400"/>
+            <wp:effectExtent l="0" t="0" r="0" b="0"/>
+            <wp:docPr id="1" name="Chart 1"/>
+            <wp:cNvGraphicFramePr/>
+            <a:graphic xmlns:a="http://schemas.openxmlformats.org/drawingml/2006/main">
+              <a:graphicData uri="http://schemas.openxmlformats.org/drawingml/2006/chart">
+                <c:chart xmlns:c="http://schemas.openxmlformats.org/drawingml/2006/chart" xmlns:r="http://schemas.openxmlformats.org/officeDocument/2006/relationships" r:id="rId7"/>
+              </a:graphicData>
+            </a:graphic>
+          </wp:inline>
+        </w:drawing>
+      </w:r>
+    </w:p>
+    <w:p>
+      <w:pPr>
+        <w:rPr>
+          <w:rFonts w:ascii="Arial" w:eastAsia="Times New Roman" w:hAnsi="Arial" w:cs="Arial"/>
+          <w:color w:val="000000"/>
+          <w:sz w:val="22"/>
+          <w:szCs w:val="22"/>
+          <w:lang w:val="en-US"/>
+        </w:rPr>
+      </w:pPr>
+    </w:p>
+    <w:p>
+      <w:pPr>
+        <w:rPr>
+          <w:rStyle w:val="Heading1Char"/>
+        </w:rPr>
+      </w:pPr>
+      <w:r>
+        <w:rPr>
+          <w:rStyle w:val="Heading1Char"/>
+        </w:rPr>
+        <w:drawing>
+          <wp:inline distT="0" distB="0" distL="0" distR="0" wp14:anchorId="21A30978" wp14:editId="756C43DB">
+            <wp:extent cx="6116320" cy="2880995"/>
+            <wp:effectExtent l="0" t="0" r="0" b="0"/>
+            <wp:docPr id="2" name="Picture 2"/>
+            <wp:cNvGraphicFramePr>
+              <a:graphicFrameLocks xmlns:a="http://schemas.openxmlformats.org/drawingml/2006/main" noChangeAspect="1"/>
+            </wp:cNvGraphicFramePr>
+            <a:graphic xmlns:a="http://schemas.openxmlformats.org/drawingml/2006/main">
+              <a:graphicData uri="http://schemas.openxmlformats.org/drawingml/2006/picture">
+                <pic:pic xmlns:pic="http://schemas.openxmlformats.org/drawingml/2006/picture">
+                  <pic:nvPicPr>
+                    <pic:cNvPr id="1" name=""/>
+                    <pic:cNvPicPr/>
+                  </pic:nvPicPr>
+                  <pic:blipFill>
+                    <a:blip r:embed="rId8"/>
+                    <a:stretch>
+                      <a:fillRect/>
+                    </a:stretch>
+                  </pic:blipFill>
+                  <pic:spPr>
+                    <a:xfrm>
+                      <a:off x="0" y="0"/>
+                      <a:ext cx="6116320" cy="2880995"/>
+                    </a:xfrm>
+                    <a:prstGeom prst="rect">
+                      <a:avLst/>
+                    </a:prstGeom>
+                  </pic:spPr>
+                </pic:pic>
+              </a:graphicData>
+            </a:graphic>
+          </wp:inline>
+        </w:drawing>
+      </w:r>
+    </w:p>
+    <w:p>
+      <w:pPr>
+        <w:rPr>
+          <w:rStyle w:val="Heading1Char"/>
+        </w:rPr>
+      </w:pPr>
+    </w:p>
+    <w:p>
+      <w:pPr>
+        <w:rPr>
+          <w:rStyle w:val="Heading1Char"/>
+        </w:rPr>
+      </w:pPr>
+      <w:r>
+        <w:rPr>
+          <w:rStyle w:val="Heading1Char"/>
+        </w:rPr>
+        <w:lastRenderedPageBreak/>
+        <w:drawing>
+          <wp:inline distT="0" distB="0" distL="0" distR="0" wp14:anchorId="3B996EA0" wp14:editId="0835B73C">
+            <wp:extent cx="5220152" cy="3543607"/>
+            <wp:effectExtent l="0" t="0" r="0" b="0"/>
+            <wp:docPr id="3" name="Picture 3"/>
+            <wp:cNvGraphicFramePr>
+              <a:graphicFrameLocks xmlns:a="http://schemas.openxmlformats.org/drawingml/2006/main" noChangeAspect="1"/>
+            </wp:cNvGraphicFramePr>
+            <a:graphic xmlns:a="http://schemas.openxmlformats.org/drawingml/2006/main">
+              <a:graphicData uri="http://schemas.openxmlformats.org/drawingml/2006/picture">
+                <pic:pic xmlns:pic="http://schemas.openxmlformats.org/drawingml/2006/picture">
+                  <pic:nvPicPr>
+                    <pic:cNvPr id="1" name=""/>
+                    <pic:cNvPicPr/>
+                  </pic:nvPicPr>
+                  <pic:blipFill>
+                    <a:blip r:embed="rId9"/>
+                    <a:stretch>
+                      <a:fillRect/>
+                    </a:stretch>
+                  </pic:blipFill>
+                  <pic:spPr>
+                    <a:xfrm>
+                      <a:off x="0" y="0"/>
+                      <a:ext cx="5220152" cy="3543607"/>
+                    </a:xfrm>
+                    <a:prstGeom prst="rect">
+                      <a:avLst/>
+                    </a:prstGeom>
+                  </pic:spPr>
+                </pic:pic>
+              </a:graphicData>
+            </a:graphic>
+          </wp:inline>
+        </w:drawing>
+      </w:r>
+      <w:bookmarkStart w:id="0" w:name="_GoBack"/>
+      <w:bookmarkEnd w:id="0"/>
+    </w:p>
+    <w:p>
+      <w:pPr>
+        <w:rPr>
+          <w:rStyle w:val="Heading1Char"/>
+        </w:rPr>
+      </w:pPr>
+    </w:p>
+    <w:p>
+      <w:pPr>
+        <w:rPr>
+          <w:rFonts w:ascii="Times New Roman" w:eastAsia="Times New Roman" w:hAnsi="Times New Roman" w:cs="Times New Roman"/>
+          <w:lang w:val="en-US"/>
+        </w:rPr>
+      </w:pPr>
+      <w:r>
+        <w:rPr>
+          <w:rStyle w:val="Heading1Char"/>
         </w:rPr>
         <w:t>SPRINTS</w:t>
       </w:r>
@@ -77,8 +229,6 @@
         </w:rPr>
         <w:t>Sprint 1. From 11/10/2018-&gt; 01/11/2018.</w:t>
       </w:r>
-      <w:bookmarkStart w:id="0" w:name="_GoBack"/>
-      <w:bookmarkEnd w:id="0"/>
       <w:r>
         <w:rPr>
           <w:rFonts w:ascii="Arial" w:eastAsia="Times New Roman" w:hAnsi="Arial" w:cs="Arial"/>
@@ -374,8 +524,20 @@
                 <w:szCs w:val="22"/>
                 <w:lang w:val="en-US"/>
               </w:rPr>
-              <w:t>2 hour</w:t>
+              <w:t xml:space="preserve">2 </w:t>
             </w:r>
+            <w:proofErr w:type="gramStart"/>
+            <w:r>
+              <w:rPr>
+                <w:rFonts w:ascii="Arial" w:eastAsia="Times New Roman" w:hAnsi="Arial" w:cs="Arial"/>
+                <w:color w:val="000000"/>
+                <w:sz w:val="22"/>
+                <w:szCs w:val="22"/>
+                <w:lang w:val="en-US"/>
+              </w:rPr>
+              <w:t>hour</w:t>
+            </w:r>
+            <w:proofErr w:type="gramEnd"/>
           </w:p>
         </w:tc>
       </w:tr>
@@ -554,25 +716,85 @@
           <w:lang w:val="en-US"/>
         </w:rPr>
         <w:br/>
-        <w:t xml:space="preserve">First part  11/10 - </w:t>
-      </w:r>
-    </w:p>
-    <w:p>
-      <w:pPr>
-        <w:rPr>
-          <w:rFonts w:ascii="Times New Roman" w:eastAsia="Times New Roman" w:hAnsi="Times New Roman" w:cs="Times New Roman"/>
-          <w:lang w:val="en-US"/>
-        </w:rPr>
-      </w:pPr>
-      <w:r>
-        <w:rPr>
-          <w:rFonts w:ascii="Arial" w:eastAsia="Times New Roman" w:hAnsi="Arial" w:cs="Arial"/>
-          <w:color w:val="000000"/>
-          <w:sz w:val="22"/>
-          <w:szCs w:val="22"/>
-          <w:lang w:val="en-US"/>
-        </w:rPr>
-        <w:t>    Implement MVC(Model View Controller)  Design Pattern on Client and on Server</w:t>
+        <w:t xml:space="preserve">First </w:t>
+      </w:r>
+      <w:r>
+        <w:rPr>
+          <w:rFonts w:ascii="Arial" w:eastAsia="Times New Roman" w:hAnsi="Arial" w:cs="Arial"/>
+          <w:color w:val="000000"/>
+          <w:sz w:val="22"/>
+          <w:szCs w:val="22"/>
+          <w:lang w:val="en-US"/>
+        </w:rPr>
+        <w:t>part 11</w:t>
+      </w:r>
+      <w:r>
+        <w:rPr>
+          <w:rFonts w:ascii="Arial" w:eastAsia="Times New Roman" w:hAnsi="Arial" w:cs="Arial"/>
+          <w:color w:val="000000"/>
+          <w:sz w:val="22"/>
+          <w:szCs w:val="22"/>
+          <w:lang w:val="en-US"/>
+        </w:rPr>
+        <w:t xml:space="preserve">/10 - </w:t>
+      </w:r>
+    </w:p>
+    <w:p>
+      <w:pPr>
+        <w:rPr>
+          <w:rFonts w:ascii="Times New Roman" w:eastAsia="Times New Roman" w:hAnsi="Times New Roman" w:cs="Times New Roman"/>
+          <w:lang w:val="en-US"/>
+        </w:rPr>
+      </w:pPr>
+      <w:r>
+        <w:rPr>
+          <w:rFonts w:ascii="Arial" w:eastAsia="Times New Roman" w:hAnsi="Arial" w:cs="Arial"/>
+          <w:color w:val="000000"/>
+          <w:sz w:val="22"/>
+          <w:szCs w:val="22"/>
+          <w:lang w:val="en-US"/>
+        </w:rPr>
+        <w:t xml:space="preserve">    Implement </w:t>
+      </w:r>
+      <w:r>
+        <w:rPr>
+          <w:rFonts w:ascii="Arial" w:eastAsia="Times New Roman" w:hAnsi="Arial" w:cs="Arial"/>
+          <w:color w:val="000000"/>
+          <w:sz w:val="22"/>
+          <w:szCs w:val="22"/>
+          <w:lang w:val="en-US"/>
+        </w:rPr>
+        <w:t>MVC (</w:t>
+      </w:r>
+      <w:r>
+        <w:rPr>
+          <w:rFonts w:ascii="Arial" w:eastAsia="Times New Roman" w:hAnsi="Arial" w:cs="Arial"/>
+          <w:color w:val="000000"/>
+          <w:sz w:val="22"/>
+          <w:szCs w:val="22"/>
+          <w:lang w:val="en-US"/>
+        </w:rPr>
+        <w:t xml:space="preserve">Model View </w:t>
+      </w:r>
+      <w:r>
+        <w:rPr>
+          <w:rFonts w:ascii="Arial" w:eastAsia="Times New Roman" w:hAnsi="Arial" w:cs="Arial"/>
+          <w:color w:val="000000"/>
+          <w:sz w:val="22"/>
+          <w:szCs w:val="22"/>
+          <w:lang w:val="en-US"/>
+        </w:rPr>
+        <w:t>Controller) Design</w:t>
+      </w:r>
+      <w:r>
+        <w:rPr>
+          <w:rFonts w:ascii="Arial" w:eastAsia="Times New Roman" w:hAnsi="Arial" w:cs="Arial"/>
+          <w:color w:val="000000"/>
+          <w:sz w:val="22"/>
+          <w:szCs w:val="22"/>
+          <w:lang w:val="en-US"/>
+        </w:rPr>
+        <w:t xml:space="preserve"> Pattern on Client and on Server</w:t>
       </w:r>
     </w:p>
     <w:p>
@@ -591,7 +813,27 @@
           <w:szCs w:val="22"/>
           <w:lang w:val="en-US"/>
         </w:rPr>
-        <w:t>Implemented client-server connection architecture.(Remote Method Invocation)</w:t>
+        <w:t xml:space="preserve">Implemented client-server connection </w:t>
+      </w:r>
+      <w:r>
+        <w:rPr>
+          <w:rFonts w:ascii="Arial" w:eastAsia="Times New Roman" w:hAnsi="Arial" w:cs="Arial"/>
+          <w:color w:val="000000"/>
+          <w:sz w:val="22"/>
+          <w:szCs w:val="22"/>
+          <w:lang w:val="en-US"/>
+        </w:rPr>
+        <w:t>architecture. (</w:t>
+      </w:r>
+      <w:r>
+        <w:rPr>
+          <w:rFonts w:ascii="Arial" w:eastAsia="Times New Roman" w:hAnsi="Arial" w:cs="Arial"/>
+          <w:color w:val="000000"/>
+          <w:sz w:val="22"/>
+          <w:szCs w:val="22"/>
+          <w:lang w:val="en-US"/>
+        </w:rPr>
+        <w:t>Remote Method Invocation)</w:t>
       </w:r>
     </w:p>
     <w:p>
@@ -684,6 +926,7 @@
           <w:szCs w:val="22"/>
           <w:lang w:val="en-US"/>
         </w:rPr>
+        <w:lastRenderedPageBreak/>
         <w:br/>
         <w:t>Third part 01/11 –</w:t>
       </w:r>
@@ -767,7 +1010,29 @@
           <w:lang w:val="en-US"/>
         </w:rPr>
         <w:br/>
-        <w:t>o    Java architecture has to be implemented first as more knowledge is available to group members in that direction</w:t>
+        <w:t xml:space="preserve">o    Java architecture </w:t>
+      </w:r>
+      <w:proofErr w:type="gramStart"/>
+      <w:r>
+        <w:rPr>
+          <w:rFonts w:ascii="Arial" w:eastAsia="Times New Roman" w:hAnsi="Arial" w:cs="Arial"/>
+          <w:color w:val="000000"/>
+          <w:sz w:val="22"/>
+          <w:szCs w:val="22"/>
+          <w:lang w:val="en-US"/>
+        </w:rPr>
+        <w:t>has to</w:t>
+      </w:r>
+      <w:proofErr w:type="gramEnd"/>
+      <w:r>
+        <w:rPr>
+          <w:rFonts w:ascii="Arial" w:eastAsia="Times New Roman" w:hAnsi="Arial" w:cs="Arial"/>
+          <w:color w:val="000000"/>
+          <w:sz w:val="22"/>
+          <w:szCs w:val="22"/>
+          <w:lang w:val="en-US"/>
+        </w:rPr>
+        <w:t xml:space="preserve"> be implemented first as more knowledge is available to group members in that direction</w:t>
       </w:r>
       <w:r>
         <w:rPr>
@@ -930,16 +1195,6 @@
           <w:lang w:val="en-US"/>
         </w:rPr>
         <w:br/>
-      </w:r>
-      <w:r>
-        <w:rPr>
-          <w:rFonts w:ascii="Arial" w:eastAsia="Times New Roman" w:hAnsi="Arial" w:cs="Arial"/>
-          <w:color w:val="000000"/>
-          <w:sz w:val="22"/>
-          <w:szCs w:val="22"/>
-          <w:lang w:val="en-US"/>
-        </w:rPr>
-        <w:lastRenderedPageBreak/>
         <w:t>•    Test the implementation (white box)</w:t>
       </w:r>
       <w:r>
@@ -1011,7 +1266,17 @@
                 <w:szCs w:val="22"/>
                 <w:lang w:val="en-US"/>
               </w:rPr>
-              <w:t>IImprove all the Design Pattern implementations from the first Sprint up to a functional level.</w:t>
+              <w:t>Improve</w:t>
+            </w:r>
+            <w:r>
+              <w:rPr>
+                <w:rFonts w:ascii="Arial" w:eastAsia="Times New Roman" w:hAnsi="Arial" w:cs="Arial"/>
+                <w:color w:val="000000"/>
+                <w:sz w:val="22"/>
+                <w:szCs w:val="22"/>
+                <w:lang w:val="en-US"/>
+              </w:rPr>
+              <w:t xml:space="preserve"> all the Design Pattern implementations from the first Sprint up to a functional level.</w:t>
             </w:r>
           </w:p>
         </w:tc>
@@ -1362,25 +1627,65 @@
           <w:szCs w:val="22"/>
           <w:lang w:val="en-US"/>
         </w:rPr>
-        <w:t>Implemented the  Singleton Design Pattern.</w:t>
-      </w:r>
-    </w:p>
-    <w:p>
-      <w:pPr>
-        <w:rPr>
-          <w:rFonts w:ascii="Times New Roman" w:eastAsia="Times New Roman" w:hAnsi="Times New Roman" w:cs="Times New Roman"/>
-          <w:lang w:val="en-US"/>
-        </w:rPr>
-      </w:pPr>
-      <w:r>
-        <w:rPr>
-          <w:rFonts w:ascii="Arial" w:eastAsia="Times New Roman" w:hAnsi="Arial" w:cs="Arial"/>
-          <w:color w:val="000000"/>
-          <w:sz w:val="22"/>
-          <w:szCs w:val="22"/>
-          <w:lang w:val="en-US"/>
-        </w:rPr>
-        <w:t>Changed the functionality of the ModelManager class for adapting the user requests to the database.</w:t>
+        <w:t xml:space="preserve">Implemented </w:t>
+      </w:r>
+      <w:r>
+        <w:rPr>
+          <w:rFonts w:ascii="Arial" w:eastAsia="Times New Roman" w:hAnsi="Arial" w:cs="Arial"/>
+          <w:color w:val="000000"/>
+          <w:sz w:val="22"/>
+          <w:szCs w:val="22"/>
+          <w:lang w:val="en-US"/>
+        </w:rPr>
+        <w:t>the Singleton</w:t>
+      </w:r>
+      <w:r>
+        <w:rPr>
+          <w:rFonts w:ascii="Arial" w:eastAsia="Times New Roman" w:hAnsi="Arial" w:cs="Arial"/>
+          <w:color w:val="000000"/>
+          <w:sz w:val="22"/>
+          <w:szCs w:val="22"/>
+          <w:lang w:val="en-US"/>
+        </w:rPr>
+        <w:t xml:space="preserve"> Design Pattern.</w:t>
+      </w:r>
+    </w:p>
+    <w:p>
+      <w:pPr>
+        <w:rPr>
+          <w:rFonts w:ascii="Times New Roman" w:eastAsia="Times New Roman" w:hAnsi="Times New Roman" w:cs="Times New Roman"/>
+          <w:lang w:val="en-US"/>
+        </w:rPr>
+      </w:pPr>
+      <w:r>
+        <w:rPr>
+          <w:rFonts w:ascii="Arial" w:eastAsia="Times New Roman" w:hAnsi="Arial" w:cs="Arial"/>
+          <w:color w:val="000000"/>
+          <w:sz w:val="22"/>
+          <w:szCs w:val="22"/>
+          <w:lang w:val="en-US"/>
+        </w:rPr>
+        <w:t xml:space="preserve">Changed the functionality of the </w:t>
+      </w:r>
+      <w:r>
+        <w:rPr>
+          <w:rFonts w:ascii="Arial" w:eastAsia="Times New Roman" w:hAnsi="Arial" w:cs="Arial"/>
+          <w:color w:val="000000"/>
+          <w:sz w:val="22"/>
+          <w:szCs w:val="22"/>
+          <w:lang w:val="en-US"/>
+        </w:rPr>
+        <w:t>Model Manager</w:t>
+      </w:r>
+      <w:r>
+        <w:rPr>
+          <w:rFonts w:ascii="Arial" w:eastAsia="Times New Roman" w:hAnsi="Arial" w:cs="Arial"/>
+          <w:color w:val="000000"/>
+          <w:sz w:val="22"/>
+          <w:szCs w:val="22"/>
+          <w:lang w:val="en-US"/>
+        </w:rPr>
+        <w:t xml:space="preserve"> class for adapting the user requests to the database.</w:t>
       </w:r>
     </w:p>
     <w:p>
@@ -1933,7 +2238,6 @@
           <w:szCs w:val="22"/>
           <w:lang w:val="en-US"/>
         </w:rPr>
-        <w:lastRenderedPageBreak/>
         <w:t>First part 29/11 –</w:t>
       </w:r>
     </w:p>
@@ -2220,7 +2524,23 @@
           <w:color w:val="000000"/>
           <w:lang w:val="en-US"/>
         </w:rPr>
-        <w:t xml:space="preserve">It allows designing in layers (low level layers for general services and high level layers that are application specific) </w:t>
+        <w:t xml:space="preserve">It allows designing in layers (low level layers for general services and </w:t>
+      </w:r>
+      <w:r>
+        <w:rPr>
+          <w:rFonts w:ascii="Arial" w:eastAsia="Times New Roman" w:hAnsi="Arial" w:cs="Arial"/>
+          <w:color w:val="000000"/>
+          <w:lang w:val="en-US"/>
+        </w:rPr>
+        <w:t>high-level</w:t>
+      </w:r>
+      <w:r>
+        <w:rPr>
+          <w:rFonts w:ascii="Arial" w:eastAsia="Times New Roman" w:hAnsi="Arial" w:cs="Arial"/>
+          <w:color w:val="000000"/>
+          <w:lang w:val="en-US"/>
+        </w:rPr>
+        <w:t xml:space="preserve"> layers that are application specific) </w:t>
       </w:r>
     </w:p>
     <w:p>
@@ -2243,7 +2563,41 @@
           <w:color w:val="000000"/>
           <w:lang w:val="en-US"/>
         </w:rPr>
-        <w:t>e.g. low level layers – client server communication, high level layers – mediator package ( acts as an adaptor for the client server communication).</w:t>
+        <w:t xml:space="preserve">e.g. </w:t>
+      </w:r>
+      <w:proofErr w:type="gramStart"/>
+      <w:r>
+        <w:rPr>
+          <w:rFonts w:ascii="Arial" w:eastAsia="Times New Roman" w:hAnsi="Arial" w:cs="Arial"/>
+          <w:color w:val="000000"/>
+          <w:lang w:val="en-US"/>
+        </w:rPr>
+        <w:t>low level</w:t>
+      </w:r>
+      <w:proofErr w:type="gramEnd"/>
+      <w:r>
+        <w:rPr>
+          <w:rFonts w:ascii="Arial" w:eastAsia="Times New Roman" w:hAnsi="Arial" w:cs="Arial"/>
+          <w:color w:val="000000"/>
+          <w:lang w:val="en-US"/>
+        </w:rPr>
+        <w:t xml:space="preserve"> layers – client server communication, high level layers – mediator package </w:t>
+      </w:r>
+      <w:r>
+        <w:rPr>
+          <w:rFonts w:ascii="Arial" w:eastAsia="Times New Roman" w:hAnsi="Arial" w:cs="Arial"/>
+          <w:color w:val="000000"/>
+          <w:lang w:val="en-US"/>
+        </w:rPr>
+        <w:t>(acts</w:t>
+      </w:r>
+      <w:r>
+        <w:rPr>
+          <w:rFonts w:ascii="Arial" w:eastAsia="Times New Roman" w:hAnsi="Arial" w:cs="Arial"/>
+          <w:color w:val="000000"/>
+          <w:lang w:val="en-US"/>
+        </w:rPr>
+        <w:t xml:space="preserve"> as an adaptor for the client server communication).</w:t>
       </w:r>
     </w:p>
     <w:p>
@@ -2291,6 +2645,7 @@
           <w:color w:val="000000"/>
           <w:lang w:val="en-US"/>
         </w:rPr>
+        <w:lastRenderedPageBreak/>
         <w:t xml:space="preserve"> </w:t>
       </w:r>
     </w:p>
@@ -2323,7 +2678,23 @@
           <w:color w:val="000000"/>
           <w:lang w:val="en-US"/>
         </w:rPr>
-        <w:t>Specifically, it notifies the client about changes in the data that it is currently viewing, and forces the client to update that data from the server.</w:t>
+        <w:t xml:space="preserve">Specifically, it notifies the client about changes in the data that it is currently </w:t>
+      </w:r>
+      <w:r>
+        <w:rPr>
+          <w:rFonts w:ascii="Arial" w:eastAsia="Times New Roman" w:hAnsi="Arial" w:cs="Arial"/>
+          <w:color w:val="000000"/>
+          <w:lang w:val="en-US"/>
+        </w:rPr>
+        <w:t>viewing and</w:t>
+      </w:r>
+      <w:r>
+        <w:rPr>
+          <w:rFonts w:ascii="Arial" w:eastAsia="Times New Roman" w:hAnsi="Arial" w:cs="Arial"/>
+          <w:color w:val="000000"/>
+          <w:lang w:val="en-US"/>
+        </w:rPr>
+        <w:t xml:space="preserve"> forces the client to update that data from the server.</w:t>
       </w:r>
     </w:p>
     <w:p>
@@ -2465,7 +2836,29 @@
                 <w:szCs w:val="22"/>
                 <w:lang w:val="en-US"/>
               </w:rPr>
-              <w:t>Database core tables normalization has to be remade.</w:t>
+              <w:t xml:space="preserve">Database core tables normalization </w:t>
+            </w:r>
+            <w:proofErr w:type="gramStart"/>
+            <w:r>
+              <w:rPr>
+                <w:rFonts w:ascii="Arial" w:eastAsia="Times New Roman" w:hAnsi="Arial" w:cs="Arial"/>
+                <w:color w:val="000000"/>
+                <w:sz w:val="22"/>
+                <w:szCs w:val="22"/>
+                <w:lang w:val="en-US"/>
+              </w:rPr>
+              <w:t>has to</w:t>
+            </w:r>
+            <w:proofErr w:type="gramEnd"/>
+            <w:r>
+              <w:rPr>
+                <w:rFonts w:ascii="Arial" w:eastAsia="Times New Roman" w:hAnsi="Arial" w:cs="Arial"/>
+                <w:color w:val="000000"/>
+                <w:sz w:val="22"/>
+                <w:szCs w:val="22"/>
+                <w:lang w:val="en-US"/>
+              </w:rPr>
+              <w:t xml:space="preserve"> be remade.</w:t>
             </w:r>
           </w:p>
         </w:tc>
@@ -3119,66 +3512,109 @@
           <w:szCs w:val="22"/>
           <w:lang w:val="en-US"/>
         </w:rPr>
-        <w:t>Everything is now ready for starting the white box testing phase of the core application functionality without an Interface. This must be accomplished by the end of the next stream. Afterwards, this iterative process has to be applied to all user commands in terms of testing. NOTE: Unit testing can not yet begin.</w:t>
-      </w:r>
-      <w:r>
-        <w:rPr>
-          <w:rFonts w:ascii="Arial" w:eastAsia="Times New Roman" w:hAnsi="Arial" w:cs="Arial"/>
-          <w:color w:val="000000"/>
-          <w:sz w:val="22"/>
-          <w:szCs w:val="22"/>
-          <w:lang w:val="en-US"/>
-        </w:rPr>
-        <w:br/>
-      </w:r>
-      <w:r>
-        <w:rPr>
-          <w:rFonts w:ascii="Arial" w:eastAsia="Times New Roman" w:hAnsi="Arial" w:cs="Arial"/>
-          <w:color w:val="000000"/>
-          <w:sz w:val="22"/>
-          <w:szCs w:val="22"/>
-          <w:lang w:val="en-US"/>
-        </w:rPr>
-        <w:br/>
-      </w:r>
-      <w:r>
-        <w:rPr>
-          <w:rFonts w:ascii="Arial" w:eastAsia="Times New Roman" w:hAnsi="Arial" w:cs="Arial"/>
-          <w:color w:val="000000"/>
-          <w:sz w:val="22"/>
-          <w:szCs w:val="22"/>
-          <w:lang w:val="en-US"/>
-        </w:rPr>
-        <w:br/>
-      </w:r>
-      <w:r>
-        <w:rPr>
-          <w:rFonts w:ascii="Arial" w:eastAsia="Times New Roman" w:hAnsi="Arial" w:cs="Arial"/>
-          <w:color w:val="000000"/>
-          <w:sz w:val="22"/>
-          <w:szCs w:val="22"/>
-          <w:lang w:val="en-US"/>
-        </w:rPr>
-        <w:br/>
-      </w:r>
-      <w:r>
-        <w:rPr>
-          <w:rFonts w:ascii="Arial" w:eastAsia="Times New Roman" w:hAnsi="Arial" w:cs="Arial"/>
-          <w:color w:val="000000"/>
-          <w:sz w:val="22"/>
-          <w:szCs w:val="22"/>
-          <w:lang w:val="en-US"/>
-        </w:rPr>
-        <w:br/>
-      </w:r>
-      <w:r>
-        <w:rPr>
-          <w:rFonts w:ascii="Arial" w:eastAsia="Times New Roman" w:hAnsi="Arial" w:cs="Arial"/>
-          <w:color w:val="000000"/>
-          <w:sz w:val="22"/>
-          <w:szCs w:val="22"/>
-          <w:lang w:val="en-US"/>
-        </w:rPr>
+        <w:t xml:space="preserve">Everything is now ready for starting the white box testing phase of the core application functionality without an Interface. This must be accomplished by the end of the next stream. Afterwards, this iterative process </w:t>
+      </w:r>
+      <w:proofErr w:type="gramStart"/>
+      <w:r>
+        <w:rPr>
+          <w:rFonts w:ascii="Arial" w:eastAsia="Times New Roman" w:hAnsi="Arial" w:cs="Arial"/>
+          <w:color w:val="000000"/>
+          <w:sz w:val="22"/>
+          <w:szCs w:val="22"/>
+          <w:lang w:val="en-US"/>
+        </w:rPr>
+        <w:t>has to</w:t>
+      </w:r>
+      <w:proofErr w:type="gramEnd"/>
+      <w:r>
+        <w:rPr>
+          <w:rFonts w:ascii="Arial" w:eastAsia="Times New Roman" w:hAnsi="Arial" w:cs="Arial"/>
+          <w:color w:val="000000"/>
+          <w:sz w:val="22"/>
+          <w:szCs w:val="22"/>
+          <w:lang w:val="en-US"/>
+        </w:rPr>
+        <w:t xml:space="preserve"> be applied to all user commands in terms of testing. NOTE: Unit testing </w:t>
+      </w:r>
+      <w:r>
+        <w:rPr>
+          <w:rFonts w:ascii="Arial" w:eastAsia="Times New Roman" w:hAnsi="Arial" w:cs="Arial"/>
+          <w:color w:val="000000"/>
+          <w:sz w:val="22"/>
+          <w:szCs w:val="22"/>
+          <w:lang w:val="en-US"/>
+        </w:rPr>
+        <w:t>cannot</w:t>
+      </w:r>
+      <w:r>
+        <w:rPr>
+          <w:rFonts w:ascii="Arial" w:eastAsia="Times New Roman" w:hAnsi="Arial" w:cs="Arial"/>
+          <w:color w:val="000000"/>
+          <w:sz w:val="22"/>
+          <w:szCs w:val="22"/>
+          <w:lang w:val="en-US"/>
+        </w:rPr>
+        <w:t xml:space="preserve"> yet begin.</w:t>
+      </w:r>
+      <w:r>
+        <w:rPr>
+          <w:rFonts w:ascii="Arial" w:eastAsia="Times New Roman" w:hAnsi="Arial" w:cs="Arial"/>
+          <w:color w:val="000000"/>
+          <w:sz w:val="22"/>
+          <w:szCs w:val="22"/>
+          <w:lang w:val="en-US"/>
+        </w:rPr>
+        <w:br/>
+      </w:r>
+      <w:r>
+        <w:rPr>
+          <w:rFonts w:ascii="Arial" w:eastAsia="Times New Roman" w:hAnsi="Arial" w:cs="Arial"/>
+          <w:color w:val="000000"/>
+          <w:sz w:val="22"/>
+          <w:szCs w:val="22"/>
+          <w:lang w:val="en-US"/>
+        </w:rPr>
+        <w:br/>
+      </w:r>
+      <w:r>
+        <w:rPr>
+          <w:rFonts w:ascii="Arial" w:eastAsia="Times New Roman" w:hAnsi="Arial" w:cs="Arial"/>
+          <w:color w:val="000000"/>
+          <w:sz w:val="22"/>
+          <w:szCs w:val="22"/>
+          <w:lang w:val="en-US"/>
+        </w:rPr>
+        <w:br/>
+      </w:r>
+      <w:r>
+        <w:rPr>
+          <w:rFonts w:ascii="Arial" w:eastAsia="Times New Roman" w:hAnsi="Arial" w:cs="Arial"/>
+          <w:color w:val="000000"/>
+          <w:sz w:val="22"/>
+          <w:szCs w:val="22"/>
+          <w:lang w:val="en-US"/>
+        </w:rPr>
+        <w:br/>
+      </w:r>
+      <w:r>
+        <w:rPr>
+          <w:rFonts w:ascii="Arial" w:eastAsia="Times New Roman" w:hAnsi="Arial" w:cs="Arial"/>
+          <w:color w:val="000000"/>
+          <w:sz w:val="22"/>
+          <w:szCs w:val="22"/>
+          <w:lang w:val="en-US"/>
+        </w:rPr>
+        <w:br/>
+      </w:r>
+      <w:r>
+        <w:rPr>
+          <w:rFonts w:ascii="Arial" w:eastAsia="Times New Roman" w:hAnsi="Arial" w:cs="Arial"/>
+          <w:color w:val="000000"/>
+          <w:sz w:val="22"/>
+          <w:szCs w:val="22"/>
+          <w:lang w:val="en-US"/>
+        </w:rPr>
+        <w:lastRenderedPageBreak/>
         <w:br/>
       </w:r>
       <w:r>
@@ -3453,6 +3889,44 @@
     </w:sectPr>
   </w:body>
 </w:document>
+</file>
+
+<file path=word/endnotes.xml><?xml version="1.0" encoding="utf-8"?>
+<w:endnotes xmlns:wpc="http://schemas.microsoft.com/office/word/2010/wordprocessingCanvas" xmlns:cx="http://schemas.microsoft.com/office/drawing/2014/chartex" xmlns:cx1="http://schemas.microsoft.com/office/drawing/2015/9/8/chartex" xmlns:cx2="http://schemas.microsoft.com/office/drawing/2015/10/21/chartex" xmlns:cx3="http://schemas.microsoft.com/office/drawing/2016/5/9/chartex" xmlns:cx4="http://schemas.microsoft.com/office/drawing/2016/5/10/chartex" xmlns:cx5="http://schemas.microsoft.com/office/drawing/2016/5/11/chartex" xmlns:cx6="http://schemas.microsoft.com/office/drawing/2016/5/12/chartex" xmlns:cx7="http://schemas.microsoft.com/office/drawing/2016/5/13/chartex" xmlns:cx8="http://schemas.microsoft.com/office/drawing/2016/5/14/chartex" xmlns:mc="http://schemas.openxmlformats.org/markup-compatibility/2006" xmlns:aink="http://schemas.microsoft.com/office/drawing/2016/ink" xmlns:am3d="http://schemas.microsoft.com/office/drawing/2017/model3d" xmlns:o="urn:schemas-microsoft-com:office:office" xmlns:r="http://schemas.openxmlformats.org/officeDocument/2006/relationships" xmlns:m="http://schemas.openxmlformats.org/officeDocument/2006/math" xmlns:v="urn:schemas-microsoft-com:vml" xmlns:wp14="http://schemas.microsoft.com/office/word/2010/wordprocessingDrawing" xmlns:wp="http://schemas.openxmlformats.org/drawingml/2006/wordprocessingDrawing" xmlns:w10="urn:schemas-microsoft-com:office:word" xmlns:w="http://schemas.openxmlformats.org/wordprocessingml/2006/main" xmlns:w14="http://schemas.microsoft.com/office/word/2010/wordml" xmlns:w15="http://schemas.microsoft.com/office/word/2012/wordml" xmlns:w16cid="http://schemas.microsoft.com/office/word/2016/wordml/cid" xmlns:w16se="http://schemas.microsoft.com/office/word/2015/wordml/symex" xmlns:wpg="http://schemas.microsoft.com/office/word/2010/wordprocessingGroup" xmlns:wpi="http://schemas.microsoft.com/office/word/2010/wordprocessingInk" xmlns:wne="http://schemas.microsoft.com/office/word/2006/wordml" xmlns:wps="http://schemas.microsoft.com/office/word/2010/wordprocessingShape" mc:Ignorable="w14 w15 w16se w16cid wp14">
+  <w:endnote w:type="separator" w:id="-1">
+    <w:p>
+      <w:r>
+        <w:separator/>
+      </w:r>
+    </w:p>
+  </w:endnote>
+  <w:endnote w:type="continuationSeparator" w:id="0">
+    <w:p>
+      <w:r>
+        <w:continuationSeparator/>
+      </w:r>
+    </w:p>
+  </w:endnote>
+</w:endnotes>
+</file>
+
+<file path=word/footnotes.xml><?xml version="1.0" encoding="utf-8"?>
+<w:footnotes xmlns:wpc="http://schemas.microsoft.com/office/word/2010/wordprocessingCanvas" xmlns:cx="http://schemas.microsoft.com/office/drawing/2014/chartex" xmlns:cx1="http://schemas.microsoft.com/office/drawing/2015/9/8/chartex" xmlns:cx2="http://schemas.microsoft.com/office/drawing/2015/10/21/chartex" xmlns:cx3="http://schemas.microsoft.com/office/drawing/2016/5/9/chartex" xmlns:cx4="http://schemas.microsoft.com/office/drawing/2016/5/10/chartex" xmlns:cx5="http://schemas.microsoft.com/office/drawing/2016/5/11/chartex" xmlns:cx6="http://schemas.microsoft.com/office/drawing/2016/5/12/chartex" xmlns:cx7="http://schemas.microsoft.com/office/drawing/2016/5/13/chartex" xmlns:cx8="http://schemas.microsoft.com/office/drawing/2016/5/14/chartex" xmlns:mc="http://schemas.openxmlformats.org/markup-compatibility/2006" xmlns:aink="http://schemas.microsoft.com/office/drawing/2016/ink" xmlns:am3d="http://schemas.microsoft.com/office/drawing/2017/model3d" xmlns:o="urn:schemas-microsoft-com:office:office" xmlns:r="http://schemas.openxmlformats.org/officeDocument/2006/relationships" xmlns:m="http://schemas.openxmlformats.org/officeDocument/2006/math" xmlns:v="urn:schemas-microsoft-com:vml" xmlns:wp14="http://schemas.microsoft.com/office/word/2010/wordprocessingDrawing" xmlns:wp="http://schemas.openxmlformats.org/drawingml/2006/wordprocessingDrawing" xmlns:w10="urn:schemas-microsoft-com:office:word" xmlns:w="http://schemas.openxmlformats.org/wordprocessingml/2006/main" xmlns:w14="http://schemas.microsoft.com/office/word/2010/wordml" xmlns:w15="http://schemas.microsoft.com/office/word/2012/wordml" xmlns:w16cid="http://schemas.microsoft.com/office/word/2016/wordml/cid" xmlns:w16se="http://schemas.microsoft.com/office/word/2015/wordml/symex" xmlns:wpg="http://schemas.microsoft.com/office/word/2010/wordprocessingGroup" xmlns:wpi="http://schemas.microsoft.com/office/word/2010/wordprocessingInk" xmlns:wne="http://schemas.microsoft.com/office/word/2006/wordml" xmlns:wps="http://schemas.microsoft.com/office/word/2010/wordprocessingShape" mc:Ignorable="w14 w15 w16se w16cid wp14">
+  <w:footnote w:type="separator" w:id="-1">
+    <w:p>
+      <w:r>
+        <w:separator/>
+      </w:r>
+    </w:p>
+  </w:footnote>
+  <w:footnote w:type="continuationSeparator" w:id="0">
+    <w:p>
+      <w:r>
+        <w:continuationSeparator/>
+      </w:r>
+    </w:p>
+  </w:footnote>
+</w:footnotes>
 </file>
 
 <file path=word/numbering.xml><?xml version="1.0" encoding="utf-8"?>
@@ -4233,6 +4707,27 @@
     <w:name w:val="Normal"/>
     <w:qFormat/>
   </w:style>
+  <w:style w:type="paragraph" w:styleId="Heading1">
+    <w:name w:val="heading 1"/>
+    <w:basedOn w:val="Normal"/>
+    <w:next w:val="Normal"/>
+    <w:link w:val="Heading1Char"/>
+    <w:uiPriority w:val="9"/>
+    <w:qFormat/>
+    <w:rsid w:val="00E57BE9"/>
+    <w:pPr>
+      <w:keepNext/>
+      <w:keepLines/>
+      <w:spacing w:before="240"/>
+      <w:outlineLvl w:val="0"/>
+    </w:pPr>
+    <w:rPr>
+      <w:rFonts w:asciiTheme="majorHAnsi" w:eastAsiaTheme="majorEastAsia" w:hAnsiTheme="majorHAnsi" w:cstheme="majorBidi"/>
+      <w:color w:val="2E74B5" w:themeColor="accent1" w:themeShade="BF"/>
+      <w:sz w:val="32"/>
+      <w:szCs w:val="32"/>
+    </w:rPr>
+  </w:style>
   <w:style w:type="character" w:default="1" w:styleId="DefaultParagraphFont">
     <w:name w:val="Default Paragraph Font"/>
     <w:uiPriority w:val="1"/>
@@ -4286,7 +4781,1065 @@
       <w:lang w:val="en-US"/>
     </w:rPr>
   </w:style>
+  <w:style w:type="paragraph" w:styleId="Header">
+    <w:name w:val="header"/>
+    <w:basedOn w:val="Normal"/>
+    <w:link w:val="HeaderChar"/>
+    <w:uiPriority w:val="99"/>
+    <w:unhideWhenUsed/>
+    <w:rsid w:val="00EA01A7"/>
+    <w:pPr>
+      <w:tabs>
+        <w:tab w:val="center" w:pos="4680"/>
+        <w:tab w:val="right" w:pos="9360"/>
+      </w:tabs>
+    </w:pPr>
+  </w:style>
+  <w:style w:type="character" w:customStyle="1" w:styleId="HeaderChar">
+    <w:name w:val="Header Char"/>
+    <w:basedOn w:val="DefaultParagraphFont"/>
+    <w:link w:val="Header"/>
+    <w:uiPriority w:val="99"/>
+    <w:rsid w:val="00EA01A7"/>
+  </w:style>
+  <w:style w:type="paragraph" w:styleId="Footer">
+    <w:name w:val="footer"/>
+    <w:basedOn w:val="Normal"/>
+    <w:link w:val="FooterChar"/>
+    <w:uiPriority w:val="99"/>
+    <w:unhideWhenUsed/>
+    <w:rsid w:val="00EA01A7"/>
+    <w:pPr>
+      <w:tabs>
+        <w:tab w:val="center" w:pos="4680"/>
+        <w:tab w:val="right" w:pos="9360"/>
+      </w:tabs>
+    </w:pPr>
+  </w:style>
+  <w:style w:type="character" w:customStyle="1" w:styleId="FooterChar">
+    <w:name w:val="Footer Char"/>
+    <w:basedOn w:val="DefaultParagraphFont"/>
+    <w:link w:val="Footer"/>
+    <w:uiPriority w:val="99"/>
+    <w:rsid w:val="00EA01A7"/>
+  </w:style>
+  <w:style w:type="character" w:customStyle="1" w:styleId="Heading1Char">
+    <w:name w:val="Heading 1 Char"/>
+    <w:basedOn w:val="DefaultParagraphFont"/>
+    <w:link w:val="Heading1"/>
+    <w:uiPriority w:val="9"/>
+    <w:rsid w:val="00E57BE9"/>
+    <w:rPr>
+      <w:rFonts w:asciiTheme="majorHAnsi" w:eastAsiaTheme="majorEastAsia" w:hAnsiTheme="majorHAnsi" w:cstheme="majorBidi"/>
+      <w:color w:val="2E74B5" w:themeColor="accent1" w:themeShade="BF"/>
+      <w:sz w:val="32"/>
+      <w:szCs w:val="32"/>
+    </w:rPr>
+  </w:style>
 </w:styles>
+</file>
+
+<file path=word/charts/chart1.xml><?xml version="1.0" encoding="utf-8"?>
+<c:chartSpace xmlns:c="http://schemas.openxmlformats.org/drawingml/2006/chart" xmlns:a="http://schemas.openxmlformats.org/drawingml/2006/main" xmlns:r="http://schemas.openxmlformats.org/officeDocument/2006/relationships" xmlns:c16r2="http://schemas.microsoft.com/office/drawing/2015/06/chart">
+  <c:date1904 val="0"/>
+  <c:lang val="en-US"/>
+  <c:roundedCorners val="0"/>
+  <mc:AlternateContent xmlns:mc="http://schemas.openxmlformats.org/markup-compatibility/2006">
+    <mc:Choice xmlns:c14="http://schemas.microsoft.com/office/drawing/2007/8/2/chart" Requires="c14">
+      <c14:style val="102"/>
+    </mc:Choice>
+    <mc:Fallback>
+      <c:style val="2"/>
+    </mc:Fallback>
+  </mc:AlternateContent>
+  <c:chart>
+    <c:title>
+      <c:tx>
+        <c:rich>
+          <a:bodyPr rot="0" spcFirstLastPara="1" vertOverflow="ellipsis" vert="horz" wrap="square" anchor="ctr" anchorCtr="1"/>
+          <a:lstStyle/>
+          <a:p>
+            <a:pPr>
+              <a:defRPr sz="1400" b="0" i="0" u="none" strike="noStrike" kern="1200" spc="0" baseline="0">
+                <a:solidFill>
+                  <a:schemeClr val="tx1">
+                    <a:lumMod val="65000"/>
+                    <a:lumOff val="35000"/>
+                  </a:schemeClr>
+                </a:solidFill>
+                <a:latin typeface="+mn-lt"/>
+                <a:ea typeface="+mn-ea"/>
+                <a:cs typeface="+mn-cs"/>
+              </a:defRPr>
+            </a:pPr>
+            <a:r>
+              <a:rPr lang="en-US"/>
+              <a:t>Burn-UP &amp; Burn-Down Charts</a:t>
+            </a:r>
+          </a:p>
+        </c:rich>
+      </c:tx>
+      <c:overlay val="0"/>
+      <c:spPr>
+        <a:noFill/>
+        <a:ln>
+          <a:noFill/>
+        </a:ln>
+        <a:effectLst/>
+      </c:spPr>
+      <c:txPr>
+        <a:bodyPr rot="0" spcFirstLastPara="1" vertOverflow="ellipsis" vert="horz" wrap="square" anchor="ctr" anchorCtr="1"/>
+        <a:lstStyle/>
+        <a:p>
+          <a:pPr>
+            <a:defRPr sz="1400" b="0" i="0" u="none" strike="noStrike" kern="1200" spc="0" baseline="0">
+              <a:solidFill>
+                <a:schemeClr val="tx1">
+                  <a:lumMod val="65000"/>
+                  <a:lumOff val="35000"/>
+                </a:schemeClr>
+              </a:solidFill>
+              <a:latin typeface="+mn-lt"/>
+              <a:ea typeface="+mn-ea"/>
+              <a:cs typeface="+mn-cs"/>
+            </a:defRPr>
+          </a:pPr>
+          <a:endParaRPr lang="en-US"/>
+        </a:p>
+      </c:txPr>
+    </c:title>
+    <c:autoTitleDeleted val="0"/>
+    <c:plotArea>
+      <c:layout/>
+      <c:lineChart>
+        <c:grouping val="standard"/>
+        <c:varyColors val="0"/>
+        <c:ser>
+          <c:idx val="0"/>
+          <c:order val="0"/>
+          <c:tx>
+            <c:strRef>
+              <c:f>Sheet1!$B$1</c:f>
+              <c:strCache>
+                <c:ptCount val="1"/>
+                <c:pt idx="0">
+                  <c:v>Burn-UP</c:v>
+                </c:pt>
+              </c:strCache>
+            </c:strRef>
+          </c:tx>
+          <c:spPr>
+            <a:ln w="28575" cap="rnd">
+              <a:solidFill>
+                <a:schemeClr val="accent1"/>
+              </a:solidFill>
+              <a:round/>
+            </a:ln>
+            <a:effectLst/>
+          </c:spPr>
+          <c:marker>
+            <c:symbol val="none"/>
+          </c:marker>
+          <c:cat>
+            <c:strRef>
+              <c:f>Sheet1!$A$2:$A$7</c:f>
+              <c:strCache>
+                <c:ptCount val="6"/>
+                <c:pt idx="0">
+                  <c:v>Sprint 1</c:v>
+                </c:pt>
+                <c:pt idx="1">
+                  <c:v>Sprint 2</c:v>
+                </c:pt>
+                <c:pt idx="2">
+                  <c:v>Sprint 3</c:v>
+                </c:pt>
+                <c:pt idx="3">
+                  <c:v>Sprint 4</c:v>
+                </c:pt>
+                <c:pt idx="4">
+                  <c:v>Sprint 5</c:v>
+                </c:pt>
+                <c:pt idx="5">
+                  <c:v>Sprint 6</c:v>
+                </c:pt>
+              </c:strCache>
+            </c:strRef>
+          </c:cat>
+          <c:val>
+            <c:numRef>
+              <c:f>Sheet1!$B$2:$B$7</c:f>
+              <c:numCache>
+                <c:formatCode>General</c:formatCode>
+                <c:ptCount val="6"/>
+                <c:pt idx="0">
+                  <c:v>5</c:v>
+                </c:pt>
+                <c:pt idx="1">
+                  <c:v>6</c:v>
+                </c:pt>
+                <c:pt idx="2">
+                  <c:v>8</c:v>
+                </c:pt>
+                <c:pt idx="3">
+                  <c:v>27</c:v>
+                </c:pt>
+                <c:pt idx="4">
+                  <c:v>28</c:v>
+                </c:pt>
+                <c:pt idx="5">
+                  <c:v>29</c:v>
+                </c:pt>
+              </c:numCache>
+            </c:numRef>
+          </c:val>
+          <c:smooth val="0"/>
+          <c:extLst>
+            <c:ext xmlns:c16="http://schemas.microsoft.com/office/drawing/2014/chart" uri="{C3380CC4-5D6E-409C-BE32-E72D297353CC}">
+              <c16:uniqueId val="{00000000-F0A7-4C37-BE20-F776EA3F3B12}"/>
+            </c:ext>
+          </c:extLst>
+        </c:ser>
+        <c:ser>
+          <c:idx val="1"/>
+          <c:order val="1"/>
+          <c:tx>
+            <c:strRef>
+              <c:f>Sheet1!$C$1</c:f>
+              <c:strCache>
+                <c:ptCount val="1"/>
+                <c:pt idx="0">
+                  <c:v>Burn-Down</c:v>
+                </c:pt>
+              </c:strCache>
+            </c:strRef>
+          </c:tx>
+          <c:spPr>
+            <a:ln w="28575" cap="rnd">
+              <a:solidFill>
+                <a:schemeClr val="accent2"/>
+              </a:solidFill>
+              <a:round/>
+            </a:ln>
+            <a:effectLst/>
+          </c:spPr>
+          <c:marker>
+            <c:symbol val="none"/>
+          </c:marker>
+          <c:cat>
+            <c:strRef>
+              <c:f>Sheet1!$A$2:$A$7</c:f>
+              <c:strCache>
+                <c:ptCount val="6"/>
+                <c:pt idx="0">
+                  <c:v>Sprint 1</c:v>
+                </c:pt>
+                <c:pt idx="1">
+                  <c:v>Sprint 2</c:v>
+                </c:pt>
+                <c:pt idx="2">
+                  <c:v>Sprint 3</c:v>
+                </c:pt>
+                <c:pt idx="3">
+                  <c:v>Sprint 4</c:v>
+                </c:pt>
+                <c:pt idx="4">
+                  <c:v>Sprint 5</c:v>
+                </c:pt>
+                <c:pt idx="5">
+                  <c:v>Sprint 6</c:v>
+                </c:pt>
+              </c:strCache>
+            </c:strRef>
+          </c:cat>
+          <c:val>
+            <c:numRef>
+              <c:f>Sheet1!$C$2:$C$7</c:f>
+              <c:numCache>
+                <c:formatCode>General</c:formatCode>
+                <c:ptCount val="6"/>
+                <c:pt idx="0">
+                  <c:v>27</c:v>
+                </c:pt>
+                <c:pt idx="1">
+                  <c:v>26</c:v>
+                </c:pt>
+                <c:pt idx="2">
+                  <c:v>24</c:v>
+                </c:pt>
+                <c:pt idx="3">
+                  <c:v>5</c:v>
+                </c:pt>
+                <c:pt idx="4">
+                  <c:v>4</c:v>
+                </c:pt>
+                <c:pt idx="5">
+                  <c:v>3</c:v>
+                </c:pt>
+              </c:numCache>
+            </c:numRef>
+          </c:val>
+          <c:smooth val="0"/>
+          <c:extLst>
+            <c:ext xmlns:c16="http://schemas.microsoft.com/office/drawing/2014/chart" uri="{C3380CC4-5D6E-409C-BE32-E72D297353CC}">
+              <c16:uniqueId val="{00000001-F0A7-4C37-BE20-F776EA3F3B12}"/>
+            </c:ext>
+          </c:extLst>
+        </c:ser>
+        <c:dLbls>
+          <c:showLegendKey val="0"/>
+          <c:showVal val="0"/>
+          <c:showCatName val="0"/>
+          <c:showSerName val="0"/>
+          <c:showPercent val="0"/>
+          <c:showBubbleSize val="0"/>
+        </c:dLbls>
+        <c:smooth val="0"/>
+        <c:axId val="274006792"/>
+        <c:axId val="274002856"/>
+      </c:lineChart>
+      <c:catAx>
+        <c:axId val="274006792"/>
+        <c:scaling>
+          <c:orientation val="minMax"/>
+        </c:scaling>
+        <c:delete val="0"/>
+        <c:axPos val="b"/>
+        <c:numFmt formatCode="General" sourceLinked="1"/>
+        <c:majorTickMark val="none"/>
+        <c:minorTickMark val="none"/>
+        <c:tickLblPos val="nextTo"/>
+        <c:spPr>
+          <a:noFill/>
+          <a:ln w="9525" cap="flat" cmpd="sng" algn="ctr">
+            <a:solidFill>
+              <a:schemeClr val="tx1">
+                <a:lumMod val="15000"/>
+                <a:lumOff val="85000"/>
+              </a:schemeClr>
+            </a:solidFill>
+            <a:round/>
+          </a:ln>
+          <a:effectLst/>
+        </c:spPr>
+        <c:txPr>
+          <a:bodyPr rot="-60000000" spcFirstLastPara="1" vertOverflow="ellipsis" vert="horz" wrap="square" anchor="ctr" anchorCtr="1"/>
+          <a:lstStyle/>
+          <a:p>
+            <a:pPr>
+              <a:defRPr sz="900" b="0" i="0" u="none" strike="noStrike" kern="1200" baseline="0">
+                <a:solidFill>
+                  <a:schemeClr val="tx1">
+                    <a:lumMod val="65000"/>
+                    <a:lumOff val="35000"/>
+                  </a:schemeClr>
+                </a:solidFill>
+                <a:latin typeface="+mn-lt"/>
+                <a:ea typeface="+mn-ea"/>
+                <a:cs typeface="+mn-cs"/>
+              </a:defRPr>
+            </a:pPr>
+            <a:endParaRPr lang="en-US"/>
+          </a:p>
+        </c:txPr>
+        <c:crossAx val="274002856"/>
+        <c:crosses val="autoZero"/>
+        <c:auto val="1"/>
+        <c:lblAlgn val="ctr"/>
+        <c:lblOffset val="100"/>
+        <c:noMultiLvlLbl val="0"/>
+      </c:catAx>
+      <c:valAx>
+        <c:axId val="274002856"/>
+        <c:scaling>
+          <c:orientation val="minMax"/>
+        </c:scaling>
+        <c:delete val="0"/>
+        <c:axPos val="l"/>
+        <c:majorGridlines>
+          <c:spPr>
+            <a:ln w="9525" cap="flat" cmpd="sng" algn="ctr">
+              <a:solidFill>
+                <a:schemeClr val="tx1">
+                  <a:lumMod val="15000"/>
+                  <a:lumOff val="85000"/>
+                </a:schemeClr>
+              </a:solidFill>
+              <a:round/>
+            </a:ln>
+            <a:effectLst/>
+          </c:spPr>
+        </c:majorGridlines>
+        <c:numFmt formatCode="General" sourceLinked="1"/>
+        <c:majorTickMark val="none"/>
+        <c:minorTickMark val="none"/>
+        <c:tickLblPos val="nextTo"/>
+        <c:spPr>
+          <a:noFill/>
+          <a:ln>
+            <a:noFill/>
+          </a:ln>
+          <a:effectLst/>
+        </c:spPr>
+        <c:txPr>
+          <a:bodyPr rot="-60000000" spcFirstLastPara="1" vertOverflow="ellipsis" vert="horz" wrap="square" anchor="ctr" anchorCtr="1"/>
+          <a:lstStyle/>
+          <a:p>
+            <a:pPr>
+              <a:defRPr sz="900" b="0" i="0" u="none" strike="noStrike" kern="1200" baseline="0">
+                <a:solidFill>
+                  <a:schemeClr val="tx1">
+                    <a:lumMod val="65000"/>
+                    <a:lumOff val="35000"/>
+                  </a:schemeClr>
+                </a:solidFill>
+                <a:latin typeface="+mn-lt"/>
+                <a:ea typeface="+mn-ea"/>
+                <a:cs typeface="+mn-cs"/>
+              </a:defRPr>
+            </a:pPr>
+            <a:endParaRPr lang="en-US"/>
+          </a:p>
+        </c:txPr>
+        <c:crossAx val="274006792"/>
+        <c:crosses val="autoZero"/>
+        <c:crossBetween val="between"/>
+      </c:valAx>
+      <c:spPr>
+        <a:noFill/>
+        <a:ln>
+          <a:noFill/>
+        </a:ln>
+        <a:effectLst/>
+      </c:spPr>
+    </c:plotArea>
+    <c:legend>
+      <c:legendPos val="b"/>
+      <c:overlay val="0"/>
+      <c:spPr>
+        <a:noFill/>
+        <a:ln>
+          <a:noFill/>
+        </a:ln>
+        <a:effectLst/>
+      </c:spPr>
+      <c:txPr>
+        <a:bodyPr rot="0" spcFirstLastPara="1" vertOverflow="ellipsis" vert="horz" wrap="square" anchor="ctr" anchorCtr="1"/>
+        <a:lstStyle/>
+        <a:p>
+          <a:pPr>
+            <a:defRPr sz="900" b="0" i="0" u="none" strike="noStrike" kern="1200" baseline="0">
+              <a:solidFill>
+                <a:schemeClr val="tx1">
+                  <a:lumMod val="65000"/>
+                  <a:lumOff val="35000"/>
+                </a:schemeClr>
+              </a:solidFill>
+              <a:latin typeface="+mn-lt"/>
+              <a:ea typeface="+mn-ea"/>
+              <a:cs typeface="+mn-cs"/>
+            </a:defRPr>
+          </a:pPr>
+          <a:endParaRPr lang="en-US"/>
+        </a:p>
+      </c:txPr>
+    </c:legend>
+    <c:plotVisOnly val="1"/>
+    <c:dispBlanksAs val="gap"/>
+    <c:extLst>
+      <c:ext xmlns:c16r3="http://schemas.microsoft.com/office/drawing/2017/03/chart" uri="{56B9EC1D-385E-4148-901F-78D8002777C0}">
+        <c16r3:dataDisplayOptions16>
+          <c16r3:dispNaAsBlank val="1"/>
+        </c16r3:dataDisplayOptions16>
+      </c:ext>
+    </c:extLst>
+    <c:showDLblsOverMax val="0"/>
+  </c:chart>
+  <c:spPr>
+    <a:solidFill>
+      <a:schemeClr val="bg1"/>
+    </a:solidFill>
+    <a:ln w="9525" cap="flat" cmpd="sng" algn="ctr">
+      <a:solidFill>
+        <a:schemeClr val="tx1">
+          <a:lumMod val="15000"/>
+          <a:lumOff val="85000"/>
+        </a:schemeClr>
+      </a:solidFill>
+      <a:round/>
+    </a:ln>
+    <a:effectLst/>
+  </c:spPr>
+  <c:txPr>
+    <a:bodyPr/>
+    <a:lstStyle/>
+    <a:p>
+      <a:pPr>
+        <a:defRPr/>
+      </a:pPr>
+      <a:endParaRPr lang="en-US"/>
+    </a:p>
+  </c:txPr>
+  <c:externalData r:id="rId3">
+    <c:autoUpdate val="0"/>
+  </c:externalData>
+</c:chartSpace>
+</file>
+
+<file path=word/charts/colors1.xml><?xml version="1.0" encoding="utf-8"?>
+<cs:colorStyle xmlns:cs="http://schemas.microsoft.com/office/drawing/2012/chartStyle" xmlns:a="http://schemas.openxmlformats.org/drawingml/2006/main" meth="cycle" id="10">
+  <a:schemeClr val="accent1"/>
+  <a:schemeClr val="accent2"/>
+  <a:schemeClr val="accent3"/>
+  <a:schemeClr val="accent4"/>
+  <a:schemeClr val="accent5"/>
+  <a:schemeClr val="accent6"/>
+  <cs:variation/>
+  <cs:variation>
+    <a:lumMod val="60000"/>
+  </cs:variation>
+  <cs:variation>
+    <a:lumMod val="80000"/>
+    <a:lumOff val="20000"/>
+  </cs:variation>
+  <cs:variation>
+    <a:lumMod val="80000"/>
+  </cs:variation>
+  <cs:variation>
+    <a:lumMod val="60000"/>
+    <a:lumOff val="40000"/>
+  </cs:variation>
+  <cs:variation>
+    <a:lumMod val="50000"/>
+  </cs:variation>
+  <cs:variation>
+    <a:lumMod val="70000"/>
+    <a:lumOff val="30000"/>
+  </cs:variation>
+  <cs:variation>
+    <a:lumMod val="70000"/>
+  </cs:variation>
+  <cs:variation>
+    <a:lumMod val="50000"/>
+    <a:lumOff val="50000"/>
+  </cs:variation>
+</cs:colorStyle>
+</file>
+
+<file path=word/charts/style1.xml><?xml version="1.0" encoding="utf-8"?>
+<cs:chartStyle xmlns:cs="http://schemas.microsoft.com/office/drawing/2012/chartStyle" xmlns:a="http://schemas.openxmlformats.org/drawingml/2006/main" id="227">
+  <cs:axisTitle>
+    <cs:lnRef idx="0"/>
+    <cs:fillRef idx="0"/>
+    <cs:effectRef idx="0"/>
+    <cs:fontRef idx="minor">
+      <a:schemeClr val="tx1">
+        <a:lumMod val="65000"/>
+        <a:lumOff val="35000"/>
+      </a:schemeClr>
+    </cs:fontRef>
+    <cs:defRPr sz="1000" kern="1200"/>
+  </cs:axisTitle>
+  <cs:categoryAxis>
+    <cs:lnRef idx="0"/>
+    <cs:fillRef idx="0"/>
+    <cs:effectRef idx="0"/>
+    <cs:fontRef idx="minor">
+      <a:schemeClr val="tx1">
+        <a:lumMod val="65000"/>
+        <a:lumOff val="35000"/>
+      </a:schemeClr>
+    </cs:fontRef>
+    <cs:spPr>
+      <a:ln w="9525" cap="flat" cmpd="sng" algn="ctr">
+        <a:solidFill>
+          <a:schemeClr val="tx1">
+            <a:lumMod val="15000"/>
+            <a:lumOff val="85000"/>
+          </a:schemeClr>
+        </a:solidFill>
+        <a:round/>
+      </a:ln>
+    </cs:spPr>
+    <cs:defRPr sz="900" kern="1200"/>
+  </cs:categoryAxis>
+  <cs:chartArea mods="allowNoFillOverride allowNoLineOverride">
+    <cs:lnRef idx="0"/>
+    <cs:fillRef idx="0"/>
+    <cs:effectRef idx="0"/>
+    <cs:fontRef idx="minor">
+      <a:schemeClr val="tx1"/>
+    </cs:fontRef>
+    <cs:spPr>
+      <a:solidFill>
+        <a:schemeClr val="bg1"/>
+      </a:solidFill>
+      <a:ln w="9525" cap="flat" cmpd="sng" algn="ctr">
+        <a:solidFill>
+          <a:schemeClr val="tx1">
+            <a:lumMod val="15000"/>
+            <a:lumOff val="85000"/>
+          </a:schemeClr>
+        </a:solidFill>
+        <a:round/>
+      </a:ln>
+    </cs:spPr>
+    <cs:defRPr sz="1000" kern="1200"/>
+  </cs:chartArea>
+  <cs:dataLabel>
+    <cs:lnRef idx="0"/>
+    <cs:fillRef idx="0"/>
+    <cs:effectRef idx="0"/>
+    <cs:fontRef idx="minor">
+      <a:schemeClr val="tx1">
+        <a:lumMod val="75000"/>
+        <a:lumOff val="25000"/>
+      </a:schemeClr>
+    </cs:fontRef>
+    <cs:defRPr sz="900" kern="1200"/>
+  </cs:dataLabel>
+  <cs:dataLabelCallout>
+    <cs:lnRef idx="0"/>
+    <cs:fillRef idx="0"/>
+    <cs:effectRef idx="0"/>
+    <cs:fontRef idx="minor">
+      <a:schemeClr val="dk1">
+        <a:lumMod val="65000"/>
+        <a:lumOff val="35000"/>
+      </a:schemeClr>
+    </cs:fontRef>
+    <cs:spPr>
+      <a:solidFill>
+        <a:schemeClr val="lt1"/>
+      </a:solidFill>
+      <a:ln>
+        <a:solidFill>
+          <a:schemeClr val="dk1">
+            <a:lumMod val="25000"/>
+            <a:lumOff val="75000"/>
+          </a:schemeClr>
+        </a:solidFill>
+      </a:ln>
+    </cs:spPr>
+    <cs:defRPr sz="900" kern="1200"/>
+    <cs:bodyPr rot="0" spcFirstLastPara="1" vertOverflow="clip" horzOverflow="clip" vert="horz" wrap="square" lIns="36576" tIns="18288" rIns="36576" bIns="18288" anchor="ctr" anchorCtr="1">
+      <a:spAutoFit/>
+    </cs:bodyPr>
+  </cs:dataLabelCallout>
+  <cs:dataPoint>
+    <cs:lnRef idx="0"/>
+    <cs:fillRef idx="1">
+      <cs:styleClr val="auto"/>
+    </cs:fillRef>
+    <cs:effectRef idx="0"/>
+    <cs:fontRef idx="minor">
+      <a:schemeClr val="tx1"/>
+    </cs:fontRef>
+    <cs:spPr>
+      <a:solidFill>
+        <a:schemeClr val="phClr"/>
+      </a:solidFill>
+    </cs:spPr>
+  </cs:dataPoint>
+  <cs:dataPoint3D>
+    <cs:lnRef idx="0"/>
+    <cs:fillRef idx="1">
+      <cs:styleClr val="auto"/>
+    </cs:fillRef>
+    <cs:effectRef idx="0"/>
+    <cs:fontRef idx="minor">
+      <a:schemeClr val="tx1"/>
+    </cs:fontRef>
+    <cs:spPr>
+      <a:solidFill>
+        <a:schemeClr val="phClr"/>
+      </a:solidFill>
+    </cs:spPr>
+  </cs:dataPoint3D>
+  <cs:dataPointLine>
+    <cs:lnRef idx="0">
+      <cs:styleClr val="auto"/>
+    </cs:lnRef>
+    <cs:fillRef idx="1"/>
+    <cs:effectRef idx="0"/>
+    <cs:fontRef idx="minor">
+      <a:schemeClr val="tx1"/>
+    </cs:fontRef>
+    <cs:spPr>
+      <a:ln w="28575" cap="rnd">
+        <a:solidFill>
+          <a:schemeClr val="phClr"/>
+        </a:solidFill>
+        <a:round/>
+      </a:ln>
+    </cs:spPr>
+  </cs:dataPointLine>
+  <cs:dataPointMarker>
+    <cs:lnRef idx="0">
+      <cs:styleClr val="auto"/>
+    </cs:lnRef>
+    <cs:fillRef idx="1">
+      <cs:styleClr val="auto"/>
+    </cs:fillRef>
+    <cs:effectRef idx="0"/>
+    <cs:fontRef idx="minor">
+      <a:schemeClr val="tx1"/>
+    </cs:fontRef>
+    <cs:spPr>
+      <a:solidFill>
+        <a:schemeClr val="phClr"/>
+      </a:solidFill>
+      <a:ln w="9525">
+        <a:solidFill>
+          <a:schemeClr val="phClr"/>
+        </a:solidFill>
+      </a:ln>
+    </cs:spPr>
+  </cs:dataPointMarker>
+  <cs:dataPointMarkerLayout symbol="circle" size="5"/>
+  <cs:dataPointWireframe>
+    <cs:lnRef idx="0">
+      <cs:styleClr val="auto"/>
+    </cs:lnRef>
+    <cs:fillRef idx="1"/>
+    <cs:effectRef idx="0"/>
+    <cs:fontRef idx="minor">
+      <a:schemeClr val="tx1"/>
+    </cs:fontRef>
+    <cs:spPr>
+      <a:ln w="9525" cap="rnd">
+        <a:solidFill>
+          <a:schemeClr val="phClr"/>
+        </a:solidFill>
+        <a:round/>
+      </a:ln>
+    </cs:spPr>
+  </cs:dataPointWireframe>
+  <cs:dataTable>
+    <cs:lnRef idx="0"/>
+    <cs:fillRef idx="0"/>
+    <cs:effectRef idx="0"/>
+    <cs:fontRef idx="minor">
+      <a:schemeClr val="tx1">
+        <a:lumMod val="65000"/>
+        <a:lumOff val="35000"/>
+      </a:schemeClr>
+    </cs:fontRef>
+    <cs:spPr>
+      <a:noFill/>
+      <a:ln w="9525" cap="flat" cmpd="sng" algn="ctr">
+        <a:solidFill>
+          <a:schemeClr val="tx1">
+            <a:lumMod val="15000"/>
+            <a:lumOff val="85000"/>
+          </a:schemeClr>
+        </a:solidFill>
+        <a:round/>
+      </a:ln>
+    </cs:spPr>
+    <cs:defRPr sz="900" kern="1200"/>
+  </cs:dataTable>
+  <cs:downBar>
+    <cs:lnRef idx="0"/>
+    <cs:fillRef idx="0"/>
+    <cs:effectRef idx="0"/>
+    <cs:fontRef idx="minor">
+      <a:schemeClr val="dk1"/>
+    </cs:fontRef>
+    <cs:spPr>
+      <a:solidFill>
+        <a:schemeClr val="dk1">
+          <a:lumMod val="65000"/>
+          <a:lumOff val="35000"/>
+        </a:schemeClr>
+      </a:solidFill>
+      <a:ln w="9525">
+        <a:solidFill>
+          <a:schemeClr val="tx1">
+            <a:lumMod val="65000"/>
+            <a:lumOff val="35000"/>
+          </a:schemeClr>
+        </a:solidFill>
+      </a:ln>
+    </cs:spPr>
+  </cs:downBar>
+  <cs:dropLine>
+    <cs:lnRef idx="0"/>
+    <cs:fillRef idx="0"/>
+    <cs:effectRef idx="0"/>
+    <cs:fontRef idx="minor">
+      <a:schemeClr val="tx1"/>
+    </cs:fontRef>
+    <cs:spPr>
+      <a:ln w="9525" cap="flat" cmpd="sng" algn="ctr">
+        <a:solidFill>
+          <a:schemeClr val="tx1">
+            <a:lumMod val="35000"/>
+            <a:lumOff val="65000"/>
+          </a:schemeClr>
+        </a:solidFill>
+        <a:round/>
+      </a:ln>
+    </cs:spPr>
+  </cs:dropLine>
+  <cs:errorBar>
+    <cs:lnRef idx="0"/>
+    <cs:fillRef idx="0"/>
+    <cs:effectRef idx="0"/>
+    <cs:fontRef idx="minor">
+      <a:schemeClr val="tx1"/>
+    </cs:fontRef>
+    <cs:spPr>
+      <a:ln w="9525" cap="flat" cmpd="sng" algn="ctr">
+        <a:solidFill>
+          <a:schemeClr val="tx1">
+            <a:lumMod val="65000"/>
+            <a:lumOff val="35000"/>
+          </a:schemeClr>
+        </a:solidFill>
+        <a:round/>
+      </a:ln>
+    </cs:spPr>
+  </cs:errorBar>
+  <cs:floor>
+    <cs:lnRef idx="0"/>
+    <cs:fillRef idx="0"/>
+    <cs:effectRef idx="0"/>
+    <cs:fontRef idx="minor">
+      <a:schemeClr val="tx1"/>
+    </cs:fontRef>
+    <cs:spPr>
+      <a:noFill/>
+      <a:ln>
+        <a:noFill/>
+      </a:ln>
+    </cs:spPr>
+  </cs:floor>
+  <cs:gridlineMajor>
+    <cs:lnRef idx="0"/>
+    <cs:fillRef idx="0"/>
+    <cs:effectRef idx="0"/>
+    <cs:fontRef idx="minor">
+      <a:schemeClr val="tx1"/>
+    </cs:fontRef>
+    <cs:spPr>
+      <a:ln w="9525" cap="flat" cmpd="sng" algn="ctr">
+        <a:solidFill>
+          <a:schemeClr val="tx1">
+            <a:lumMod val="15000"/>
+            <a:lumOff val="85000"/>
+          </a:schemeClr>
+        </a:solidFill>
+        <a:round/>
+      </a:ln>
+    </cs:spPr>
+  </cs:gridlineMajor>
+  <cs:gridlineMinor>
+    <cs:lnRef idx="0"/>
+    <cs:fillRef idx="0"/>
+    <cs:effectRef idx="0"/>
+    <cs:fontRef idx="minor">
+      <a:schemeClr val="tx1"/>
+    </cs:fontRef>
+    <cs:spPr>
+      <a:ln w="9525" cap="flat" cmpd="sng" algn="ctr">
+        <a:solidFill>
+          <a:schemeClr val="tx1">
+            <a:lumMod val="5000"/>
+            <a:lumOff val="95000"/>
+          </a:schemeClr>
+        </a:solidFill>
+        <a:round/>
+      </a:ln>
+    </cs:spPr>
+  </cs:gridlineMinor>
+  <cs:hiLoLine>
+    <cs:lnRef idx="0"/>
+    <cs:fillRef idx="0"/>
+    <cs:effectRef idx="0"/>
+    <cs:fontRef idx="minor">
+      <a:schemeClr val="tx1"/>
+    </cs:fontRef>
+    <cs:spPr>
+      <a:ln w="9525" cap="flat" cmpd="sng" algn="ctr">
+        <a:solidFill>
+          <a:schemeClr val="tx1">
+            <a:lumMod val="75000"/>
+            <a:lumOff val="25000"/>
+          </a:schemeClr>
+        </a:solidFill>
+        <a:round/>
+      </a:ln>
+    </cs:spPr>
+  </cs:hiLoLine>
+  <cs:leaderLine>
+    <cs:lnRef idx="0"/>
+    <cs:fillRef idx="0"/>
+    <cs:effectRef idx="0"/>
+    <cs:fontRef idx="minor">
+      <a:schemeClr val="tx1"/>
+    </cs:fontRef>
+    <cs:spPr>
+      <a:ln w="9525" cap="flat" cmpd="sng" algn="ctr">
+        <a:solidFill>
+          <a:schemeClr val="tx1">
+            <a:lumMod val="35000"/>
+            <a:lumOff val="65000"/>
+          </a:schemeClr>
+        </a:solidFill>
+        <a:round/>
+      </a:ln>
+    </cs:spPr>
+  </cs:leaderLine>
+  <cs:legend>
+    <cs:lnRef idx="0"/>
+    <cs:fillRef idx="0"/>
+    <cs:effectRef idx="0"/>
+    <cs:fontRef idx="minor">
+      <a:schemeClr val="tx1">
+        <a:lumMod val="65000"/>
+        <a:lumOff val="35000"/>
+      </a:schemeClr>
+    </cs:fontRef>
+    <cs:defRPr sz="900" kern="1200"/>
+  </cs:legend>
+  <cs:plotArea mods="allowNoFillOverride allowNoLineOverride">
+    <cs:lnRef idx="0"/>
+    <cs:fillRef idx="0"/>
+    <cs:effectRef idx="0"/>
+    <cs:fontRef idx="minor">
+      <a:schemeClr val="tx1"/>
+    </cs:fontRef>
+  </cs:plotArea>
+  <cs:plotArea3D mods="allowNoFillOverride allowNoLineOverride">
+    <cs:lnRef idx="0"/>
+    <cs:fillRef idx="0"/>
+    <cs:effectRef idx="0"/>
+    <cs:fontRef idx="minor">
+      <a:schemeClr val="tx1"/>
+    </cs:fontRef>
+  </cs:plotArea3D>
+  <cs:seriesAxis>
+    <cs:lnRef idx="0"/>
+    <cs:fillRef idx="0"/>
+    <cs:effectRef idx="0"/>
+    <cs:fontRef idx="minor">
+      <a:schemeClr val="tx1">
+        <a:lumMod val="65000"/>
+        <a:lumOff val="35000"/>
+      </a:schemeClr>
+    </cs:fontRef>
+    <cs:defRPr sz="900" kern="1200"/>
+  </cs:seriesAxis>
+  <cs:seriesLine>
+    <cs:lnRef idx="0"/>
+    <cs:fillRef idx="0"/>
+    <cs:effectRef idx="0"/>
+    <cs:fontRef idx="minor">
+      <a:schemeClr val="tx1"/>
+    </cs:fontRef>
+    <cs:spPr>
+      <a:ln w="9525" cap="flat" cmpd="sng" algn="ctr">
+        <a:solidFill>
+          <a:schemeClr val="tx1">
+            <a:lumMod val="35000"/>
+            <a:lumOff val="65000"/>
+          </a:schemeClr>
+        </a:solidFill>
+        <a:round/>
+      </a:ln>
+    </cs:spPr>
+  </cs:seriesLine>
+  <cs:title>
+    <cs:lnRef idx="0"/>
+    <cs:fillRef idx="0"/>
+    <cs:effectRef idx="0"/>
+    <cs:fontRef idx="minor">
+      <a:schemeClr val="tx1">
+        <a:lumMod val="65000"/>
+        <a:lumOff val="35000"/>
+      </a:schemeClr>
+    </cs:fontRef>
+    <cs:defRPr sz="1400" b="0" kern="1200" spc="0" baseline="0"/>
+  </cs:title>
+  <cs:trendline>
+    <cs:lnRef idx="0">
+      <cs:styleClr val="auto"/>
+    </cs:lnRef>
+    <cs:fillRef idx="0"/>
+    <cs:effectRef idx="0"/>
+    <cs:fontRef idx="minor">
+      <a:schemeClr val="tx1"/>
+    </cs:fontRef>
+    <cs:spPr>
+      <a:ln w="19050" cap="rnd">
+        <a:solidFill>
+          <a:schemeClr val="phClr"/>
+        </a:solidFill>
+        <a:prstDash val="sysDot"/>
+      </a:ln>
+    </cs:spPr>
+  </cs:trendline>
+  <cs:trendlineLabel>
+    <cs:lnRef idx="0"/>
+    <cs:fillRef idx="0"/>
+    <cs:effectRef idx="0"/>
+    <cs:fontRef idx="minor">
+      <a:schemeClr val="tx1">
+        <a:lumMod val="65000"/>
+        <a:lumOff val="35000"/>
+      </a:schemeClr>
+    </cs:fontRef>
+    <cs:defRPr sz="900" kern="1200"/>
+  </cs:trendlineLabel>
+  <cs:upBar>
+    <cs:lnRef idx="0"/>
+    <cs:fillRef idx="0"/>
+    <cs:effectRef idx="0"/>
+    <cs:fontRef idx="minor">
+      <a:schemeClr val="dk1"/>
+    </cs:fontRef>
+    <cs:spPr>
+      <a:solidFill>
+        <a:schemeClr val="lt1"/>
+      </a:solidFill>
+      <a:ln w="9525">
+        <a:solidFill>
+          <a:schemeClr val="tx1">
+            <a:lumMod val="15000"/>
+            <a:lumOff val="85000"/>
+          </a:schemeClr>
+        </a:solidFill>
+      </a:ln>
+    </cs:spPr>
+  </cs:upBar>
+  <cs:valueAxis>
+    <cs:lnRef idx="0"/>
+    <cs:fillRef idx="0"/>
+    <cs:effectRef idx="0"/>
+    <cs:fontRef idx="minor">
+      <a:schemeClr val="tx1">
+        <a:lumMod val="65000"/>
+        <a:lumOff val="35000"/>
+      </a:schemeClr>
+    </cs:fontRef>
+    <cs:defRPr sz="900" kern="1200"/>
+  </cs:valueAxis>
+  <cs:wall>
+    <cs:lnRef idx="0"/>
+    <cs:fillRef idx="0"/>
+    <cs:effectRef idx="0"/>
+    <cs:fontRef idx="minor">
+      <a:schemeClr val="tx1"/>
+    </cs:fontRef>
+    <cs:spPr>
+      <a:noFill/>
+      <a:ln>
+        <a:noFill/>
+      </a:ln>
+    </cs:spPr>
+  </cs:wall>
+</cs:chartStyle>
 </file>
 
 <file path=word/theme/theme1.xml><?xml version="1.0" encoding="utf-8"?>

</xml_diff>